<commit_message>
atualizando manual de uso do software
</commit_message>
<xml_diff>
--- a/Manual de Uso - Software Museu.docx
+++ b/Manual de Uso - Software Museu.docx
@@ -444,23 +444,7 @@
           <w:sz w:val="24"/>
           <w:szCs w:val="24"/>
         </w:rPr>
-        <w:t>Quando o usuário inserir o valor “</w:t>
-      </w:r>
-      <w:r>
-        <w:rPr>
-          <w:rFonts w:ascii="Arial" w:hAnsi="Arial" w:cs="Arial"/>
-          <w:sz w:val="24"/>
-          <w:szCs w:val="24"/>
-        </w:rPr>
-        <w:t>2</w:t>
-      </w:r>
-      <w:r>
-        <w:rPr>
-          <w:rFonts w:ascii="Arial" w:hAnsi="Arial" w:cs="Arial"/>
-          <w:sz w:val="24"/>
-          <w:szCs w:val="24"/>
-        </w:rPr>
-        <w:t xml:space="preserve">” no campo de opções, ele será direcionado para a tela de </w:t>
+        <w:t xml:space="preserve">Quando o usuário inserir o valor “2” no campo de opções, ele será direcionado para a tela de </w:t>
       </w:r>
       <w:r>
         <w:rPr>
@@ -548,23 +532,7 @@
           <w:sz w:val="24"/>
           <w:szCs w:val="24"/>
         </w:rPr>
-        <w:t>Quando o usuário inserir o valor “</w:t>
-      </w:r>
-      <w:r>
-        <w:rPr>
-          <w:rFonts w:ascii="Arial" w:hAnsi="Arial" w:cs="Arial"/>
-          <w:sz w:val="24"/>
-          <w:szCs w:val="24"/>
-        </w:rPr>
-        <w:t>3</w:t>
-      </w:r>
-      <w:r>
-        <w:rPr>
-          <w:rFonts w:ascii="Arial" w:hAnsi="Arial" w:cs="Arial"/>
-          <w:sz w:val="24"/>
-          <w:szCs w:val="24"/>
-        </w:rPr>
-        <w:t>” no campo de opções, ele será direcionado para a tela de consulta de tickets existentes.</w:t>
+        <w:t>Quando o usuário inserir o valor “3” no campo de opções, ele será direcionado para a tela de consulta de tickets existentes.</w:t>
       </w:r>
     </w:p>
     <w:p>
@@ -646,23 +614,7 @@
           <w:sz w:val="24"/>
           <w:szCs w:val="24"/>
         </w:rPr>
-        <w:t>Quando o usuário inserir o valor “</w:t>
-      </w:r>
-      <w:r>
-        <w:rPr>
-          <w:rFonts w:ascii="Arial" w:hAnsi="Arial" w:cs="Arial"/>
-          <w:sz w:val="24"/>
-          <w:szCs w:val="24"/>
-        </w:rPr>
-        <w:t>4</w:t>
-      </w:r>
-      <w:r>
-        <w:rPr>
-          <w:rFonts w:ascii="Arial" w:hAnsi="Arial" w:cs="Arial"/>
-          <w:sz w:val="24"/>
-          <w:szCs w:val="24"/>
-        </w:rPr>
-        <w:t>” no campo de opções, ele será direcionado para a tela de consulta de tickets existentes.</w:t>
+        <w:t>Quando o usuário inserir o valor “4” no campo de opções, ele será direcionado para a tela de consulta de tickets existentes.</w:t>
       </w:r>
     </w:p>
     <w:p>
@@ -726,23 +678,7 @@
           <w:sz w:val="24"/>
           <w:szCs w:val="24"/>
         </w:rPr>
-        <w:t>Quando o usuário inserir o valor “</w:t>
-      </w:r>
-      <w:r>
-        <w:rPr>
-          <w:rFonts w:ascii="Arial" w:hAnsi="Arial" w:cs="Arial"/>
-          <w:sz w:val="24"/>
-          <w:szCs w:val="24"/>
-        </w:rPr>
-        <w:t>5</w:t>
-      </w:r>
-      <w:r>
-        <w:rPr>
-          <w:rFonts w:ascii="Arial" w:hAnsi="Arial" w:cs="Arial"/>
-          <w:sz w:val="24"/>
-          <w:szCs w:val="24"/>
-        </w:rPr>
-        <w:t>” no campo de opções, ele será direcionado para a tela de consulta de tickets existentes.</w:t>
+        <w:t>Quando o usuário inserir o valor “5” no campo de opções, ele será direcionado para a tela de consulta de tickets existentes.</w:t>
       </w:r>
     </w:p>
     <w:p>
@@ -806,49 +742,25 @@
           <w:sz w:val="24"/>
           <w:szCs w:val="24"/>
         </w:rPr>
-        <w:t>Quando o usuário inserir o valor “</w:t>
-      </w:r>
-      <w:r>
-        <w:rPr>
-          <w:rFonts w:ascii="Arial" w:hAnsi="Arial" w:cs="Arial"/>
-          <w:sz w:val="24"/>
-          <w:szCs w:val="24"/>
-        </w:rPr>
-        <w:t>6</w:t>
-      </w:r>
-      <w:r>
-        <w:rPr>
-          <w:rFonts w:ascii="Arial" w:hAnsi="Arial" w:cs="Arial"/>
-          <w:sz w:val="24"/>
-          <w:szCs w:val="24"/>
-        </w:rPr>
-        <w:t>” no campo de opções, ele será direcionado para a tela de consulta de tickets existentes.</w:t>
-      </w:r>
-    </w:p>
-    <w:p>
-      <w:pPr>
-        <w:jc w:val="both"/>
-        <w:rPr>
-          <w:rFonts w:ascii="Arial" w:hAnsi="Arial" w:cs="Arial"/>
-          <w:sz w:val="24"/>
-          <w:szCs w:val="24"/>
-        </w:rPr>
-      </w:pPr>
-      <w:r>
-        <w:rPr>
-          <w:rFonts w:ascii="Arial" w:hAnsi="Arial" w:cs="Arial"/>
-          <w:sz w:val="24"/>
-          <w:szCs w:val="24"/>
-        </w:rPr>
-        <w:t>Nessa tela, será solicitado</w:t>
-      </w:r>
-      <w:r>
-        <w:rPr>
-          <w:rFonts w:ascii="Arial" w:hAnsi="Arial" w:cs="Arial"/>
-          <w:sz w:val="24"/>
-          <w:szCs w:val="24"/>
-        </w:rPr>
-        <w:t xml:space="preserve"> o ID do ticket para realizar o estorno, após a consulta na base de dados, retornará todos os dados daquele ticket, e será perguntado ao usuário se ele deseja estornar aquele ticket. Caso seja confirmado, aquele ticket passará a ter o status de “E”.</w:t>
+        <w:t>Quando o usuário inserir o valor “6” no campo de opções, ele será direcionado para a tela de consulta de tickets existentes.</w:t>
+      </w:r>
+    </w:p>
+    <w:p>
+      <w:pPr>
+        <w:jc w:val="both"/>
+        <w:rPr>
+          <w:rFonts w:ascii="Arial" w:hAnsi="Arial" w:cs="Arial"/>
+          <w:sz w:val="24"/>
+          <w:szCs w:val="24"/>
+        </w:rPr>
+      </w:pPr>
+      <w:r>
+        <w:rPr>
+          <w:rFonts w:ascii="Arial" w:hAnsi="Arial" w:cs="Arial"/>
+          <w:sz w:val="24"/>
+          <w:szCs w:val="24"/>
+        </w:rPr>
+        <w:t>Nessa tela, será solicitado o ID do ticket para realizar o estorno, após a consulta na base de dados, retornará todos os dados daquele ticket, e será perguntado ao usuário se ele deseja estornar aquele ticket. Caso seja confirmado, aquele ticket passará a ter o status de “E”.</w:t>
       </w:r>
     </w:p>
     <w:p>
@@ -895,89 +807,25 @@
           <w:sz w:val="24"/>
           <w:szCs w:val="24"/>
         </w:rPr>
-        <w:t>Quando o usuário inserir o valor “</w:t>
-      </w:r>
-      <w:r>
-        <w:rPr>
-          <w:rFonts w:ascii="Arial" w:hAnsi="Arial" w:cs="Arial"/>
-          <w:sz w:val="24"/>
-          <w:szCs w:val="24"/>
-        </w:rPr>
-        <w:t>7</w:t>
-      </w:r>
-      <w:r>
-        <w:rPr>
-          <w:rFonts w:ascii="Arial" w:hAnsi="Arial" w:cs="Arial"/>
-          <w:sz w:val="24"/>
-          <w:szCs w:val="24"/>
-        </w:rPr>
-        <w:t>” no campo de opções, ele será direcionado para a tela de consulta de tickets existentes.</w:t>
-      </w:r>
-    </w:p>
-    <w:p>
-      <w:pPr>
-        <w:jc w:val="both"/>
-        <w:rPr>
-          <w:rFonts w:ascii="Arial" w:hAnsi="Arial" w:cs="Arial"/>
-          <w:sz w:val="24"/>
-          <w:szCs w:val="24"/>
-        </w:rPr>
-      </w:pPr>
-      <w:r>
-        <w:rPr>
-          <w:rFonts w:ascii="Arial" w:hAnsi="Arial" w:cs="Arial"/>
-          <w:sz w:val="24"/>
-          <w:szCs w:val="24"/>
-        </w:rPr>
-        <w:t>Nessa tela, será solicitado o ID do ticket para realizar</w:t>
-      </w:r>
-      <w:r>
-        <w:rPr>
-          <w:rFonts w:ascii="Arial" w:hAnsi="Arial" w:cs="Arial"/>
-          <w:sz w:val="24"/>
-          <w:szCs w:val="24"/>
-        </w:rPr>
-        <w:t xml:space="preserve"> a exclusão</w:t>
-      </w:r>
-      <w:r>
-        <w:rPr>
-          <w:rFonts w:ascii="Arial" w:hAnsi="Arial" w:cs="Arial"/>
-          <w:sz w:val="24"/>
-          <w:szCs w:val="24"/>
-        </w:rPr>
-        <w:t xml:space="preserve">, após a consulta na base de dados, retornará todos os dados daquele ticket, e será perguntado ao usuário se ele deseja </w:t>
-      </w:r>
-      <w:r>
-        <w:rPr>
-          <w:rFonts w:ascii="Arial" w:hAnsi="Arial" w:cs="Arial"/>
-          <w:sz w:val="24"/>
-          <w:szCs w:val="24"/>
-        </w:rPr>
-        <w:t>excluir</w:t>
-      </w:r>
-      <w:r>
-        <w:rPr>
-          <w:rFonts w:ascii="Arial" w:hAnsi="Arial" w:cs="Arial"/>
-          <w:sz w:val="24"/>
-          <w:szCs w:val="24"/>
-        </w:rPr>
-        <w:t xml:space="preserve"> aquele ticket. Caso seja confirmado, aquele ticket </w:t>
-      </w:r>
-      <w:r>
-        <w:rPr>
-          <w:rFonts w:ascii="Arial" w:hAnsi="Arial" w:cs="Arial"/>
-          <w:sz w:val="24"/>
-          <w:szCs w:val="24"/>
-        </w:rPr>
-        <w:t>será removido da base de dados</w:t>
-      </w:r>
-      <w:r>
-        <w:rPr>
-          <w:rFonts w:ascii="Arial" w:hAnsi="Arial" w:cs="Arial"/>
-          <w:sz w:val="24"/>
-          <w:szCs w:val="24"/>
-        </w:rPr>
-        <w:t>”.</w:t>
+        <w:t>Quando o usuário inserir o valor “7” no campo de opções, ele será direcionado para a tela de consulta de tickets existentes.</w:t>
+      </w:r>
+    </w:p>
+    <w:p>
+      <w:pPr>
+        <w:jc w:val="both"/>
+        <w:rPr>
+          <w:rFonts w:ascii="Arial" w:hAnsi="Arial" w:cs="Arial"/>
+          <w:sz w:val="24"/>
+          <w:szCs w:val="24"/>
+        </w:rPr>
+      </w:pPr>
+      <w:r>
+        <w:rPr>
+          <w:rFonts w:ascii="Arial" w:hAnsi="Arial" w:cs="Arial"/>
+          <w:sz w:val="24"/>
+          <w:szCs w:val="24"/>
+        </w:rPr>
+        <w:t>Nessa tela, será solicitado o ID do ticket para realizar a exclusão, após a consulta na base de dados, retornará todos os dados daquele ticket, e será perguntado ao usuário se ele deseja excluir aquele ticket. Caso seja confirmado, aquele ticket será removido da base de dados”.</w:t>
       </w:r>
     </w:p>
     <w:p>
@@ -1009,37 +857,7 @@
           <w:sz w:val="24"/>
           <w:szCs w:val="24"/>
         </w:rPr>
-        <w:t xml:space="preserve">SOFTWARE </w:t>
-      </w:r>
-      <w:r>
-        <w:rPr>
-          <w:rFonts w:ascii="Arial" w:hAnsi="Arial" w:cs="Arial"/>
-          <w:b/>
-          <w:bCs/>
-          <w:sz w:val="24"/>
-          <w:szCs w:val="24"/>
-        </w:rPr>
-        <w:t>–</w:t>
-      </w:r>
-      <w:r>
-        <w:rPr>
-          <w:rFonts w:ascii="Arial" w:hAnsi="Arial" w:cs="Arial"/>
-          <w:b/>
-          <w:bCs/>
-          <w:sz w:val="24"/>
-          <w:szCs w:val="24"/>
-        </w:rPr>
-        <w:t xml:space="preserve"> </w:t>
-      </w:r>
-      <w:r>
-        <w:rPr>
-          <w:rFonts w:ascii="Arial" w:hAnsi="Arial" w:cs="Arial"/>
-          <w:b/>
-          <w:bCs/>
-          <w:sz w:val="24"/>
-          <w:szCs w:val="24"/>
-        </w:rPr>
-        <w:t>QUESTIONÁRIOS</w:t>
+        <w:t>SOFTWARE – QUESTIONÁRIOS</w:t>
       </w:r>
     </w:p>
     <w:p>
@@ -1075,7 +893,7 @@
           <w:sz w:val="24"/>
           <w:szCs w:val="24"/>
         </w:rPr>
-        <w:t>Pergunta sobre o grau de satisfação</w:t>
+        <w:t xml:space="preserve"> Tela opções</w:t>
       </w:r>
       <w:r>
         <w:rPr>
@@ -1101,7 +919,69 @@
           <w:sz w:val="24"/>
           <w:szCs w:val="24"/>
         </w:rPr>
-        <w:t>Nessa única tela, será solicitado ao usuário final que ele insira o seu grau de satisfação mediante a obra que foi exposta, após ele ser respondido, será enviado para a planilha excel como voto.</w:t>
+        <w:t>Nessa tela, será solicitado ao</w:t>
+      </w:r>
+      <w:r>
+        <w:rPr>
+          <w:rFonts w:ascii="Arial" w:hAnsi="Arial" w:cs="Arial"/>
+          <w:sz w:val="24"/>
+          <w:szCs w:val="24"/>
+        </w:rPr>
+        <w:t xml:space="preserve"> usuário que digite qual opção referente a obra em que está sendo exposta, neste caso, o usuário, será algum funcionário do museu</w:t>
+      </w:r>
+      <w:r>
+        <w:rPr>
+          <w:rFonts w:ascii="Arial" w:hAnsi="Arial" w:cs="Arial"/>
+          <w:sz w:val="24"/>
+          <w:szCs w:val="24"/>
+        </w:rPr>
+        <w:t>.</w:t>
+      </w:r>
+    </w:p>
+    <w:p>
+      <w:pPr>
+        <w:jc w:val="both"/>
+        <w:rPr>
+          <w:rFonts w:ascii="Arial" w:hAnsi="Arial" w:cs="Arial"/>
+          <w:sz w:val="24"/>
+          <w:szCs w:val="24"/>
+        </w:rPr>
+      </w:pPr>
+    </w:p>
+    <w:p>
+      <w:pPr>
+        <w:jc w:val="both"/>
+        <w:rPr>
+          <w:rFonts w:ascii="Arial" w:hAnsi="Arial" w:cs="Arial"/>
+          <w:sz w:val="24"/>
+          <w:szCs w:val="24"/>
+        </w:rPr>
+      </w:pPr>
+      <w:r>
+        <w:rPr>
+          <w:rFonts w:ascii="Arial" w:hAnsi="Arial" w:cs="Arial"/>
+          <w:sz w:val="24"/>
+          <w:szCs w:val="24"/>
+        </w:rPr>
+        <w:t>2.Votação:</w:t>
+      </w:r>
+    </w:p>
+    <w:p>
+      <w:pPr>
+        <w:jc w:val="both"/>
+        <w:rPr>
+          <w:rFonts w:ascii="Arial" w:hAnsi="Arial" w:cs="Arial"/>
+          <w:sz w:val="24"/>
+          <w:szCs w:val="24"/>
+        </w:rPr>
+      </w:pPr>
+      <w:r>
+        <w:rPr>
+          <w:rFonts w:ascii="Arial" w:hAnsi="Arial" w:cs="Arial"/>
+          <w:sz w:val="24"/>
+          <w:szCs w:val="24"/>
+        </w:rPr>
+        <w:t xml:space="preserve">Nessa tela, será solicitado ao usuário, que dessa vez, será o visitante do museu, que selecione qual foi o seu grau de satisfação perante a obra em que está sendo exposta. </w:t>
       </w:r>
     </w:p>
     <w:p>

</xml_diff>